<commit_message>
Envio de test QA
</commit_message>
<xml_diff>
--- a/Plan de Pruebas.docx
+++ b/Plan de Pruebas.docx
@@ -780,7 +780,7 @@
             </w:rPr>
             <w:fldChar w:fldCharType="separate"/>
           </w:r>
-          <w:hyperlink w:anchor="_Toc66298781" w:history="1">
+          <w:hyperlink w:anchor="_Toc66307987" w:history="1">
             <w:r>
               <w:rPr>
                 <w:rStyle w:val="Hipervnculo"/>
@@ -811,7 +811,7 @@
                 <w:noProof/>
                 <w:webHidden/>
               </w:rPr>
-              <w:instrText xml:space="preserve"> PAGEREF _Toc66298781 \h </w:instrText>
+              <w:instrText xml:space="preserve"> PAGEREF _Toc66307987 \h </w:instrText>
             </w:r>
             <w:r>
               <w:rPr>
@@ -858,7 +858,7 @@
               <w:lang w:eastAsia="es-CL"/>
             </w:rPr>
           </w:pPr>
-          <w:hyperlink w:anchor="_Toc66298782" w:history="1">
+          <w:hyperlink w:anchor="_Toc66307988" w:history="1">
             <w:r>
               <w:rPr>
                 <w:rStyle w:val="Hipervnculo"/>
@@ -889,7 +889,7 @@
                 <w:noProof/>
                 <w:webHidden/>
               </w:rPr>
-              <w:instrText xml:space="preserve"> PAGEREF _Toc66298782 \h </w:instrText>
+              <w:instrText xml:space="preserve"> PAGEREF _Toc66307988 \h </w:instrText>
             </w:r>
             <w:r>
               <w:rPr>
@@ -936,7 +936,7 @@
               <w:lang w:eastAsia="es-CL"/>
             </w:rPr>
           </w:pPr>
-          <w:hyperlink w:anchor="_Toc66298783" w:history="1">
+          <w:hyperlink w:anchor="_Toc66307989" w:history="1">
             <w:r>
               <w:rPr>
                 <w:rStyle w:val="Hipervnculo"/>
@@ -967,7 +967,7 @@
                 <w:noProof/>
                 <w:webHidden/>
               </w:rPr>
-              <w:instrText xml:space="preserve"> PAGEREF _Toc66298783 \h </w:instrText>
+              <w:instrText xml:space="preserve"> PAGEREF _Toc66307989 \h </w:instrText>
             </w:r>
             <w:r>
               <w:rPr>
@@ -1014,7 +1014,7 @@
               <w:lang w:eastAsia="es-CL"/>
             </w:rPr>
           </w:pPr>
-          <w:hyperlink w:anchor="_Toc66298784" w:history="1">
+          <w:hyperlink w:anchor="_Toc66307990" w:history="1">
             <w:r>
               <w:rPr>
                 <w:rStyle w:val="Hipervnculo"/>
@@ -1045,7 +1045,7 @@
                 <w:noProof/>
                 <w:webHidden/>
               </w:rPr>
-              <w:instrText xml:space="preserve"> PAGEREF _Toc66298784 \h </w:instrText>
+              <w:instrText xml:space="preserve"> PAGEREF _Toc66307990 \h </w:instrText>
             </w:r>
             <w:r>
               <w:rPr>
@@ -1092,7 +1092,7 @@
               <w:lang w:eastAsia="es-CL"/>
             </w:rPr>
           </w:pPr>
-          <w:hyperlink w:anchor="_Toc66298785" w:history="1">
+          <w:hyperlink w:anchor="_Toc66307991" w:history="1">
             <w:r>
               <w:rPr>
                 <w:rStyle w:val="Hipervnculo"/>
@@ -1123,7 +1123,7 @@
                 <w:noProof/>
                 <w:webHidden/>
               </w:rPr>
-              <w:instrText xml:space="preserve"> PAGEREF _Toc66298785 \h </w:instrText>
+              <w:instrText xml:space="preserve"> PAGEREF _Toc66307991 \h </w:instrText>
             </w:r>
             <w:r>
               <w:rPr>
@@ -1170,7 +1170,7 @@
               <w:lang w:eastAsia="es-CL"/>
             </w:rPr>
           </w:pPr>
-          <w:hyperlink w:anchor="_Toc66298786" w:history="1">
+          <w:hyperlink w:anchor="_Toc66307992" w:history="1">
             <w:r>
               <w:rPr>
                 <w:rStyle w:val="Hipervnculo"/>
@@ -1201,7 +1201,7 @@
                 <w:noProof/>
                 <w:webHidden/>
               </w:rPr>
-              <w:instrText xml:space="preserve"> PAGEREF _Toc66298786 \h </w:instrText>
+              <w:instrText xml:space="preserve"> PAGEREF _Toc66307992 \h </w:instrText>
             </w:r>
             <w:r>
               <w:rPr>
@@ -1248,7 +1248,7 @@
               <w:lang w:eastAsia="es-CL"/>
             </w:rPr>
           </w:pPr>
-          <w:hyperlink w:anchor="_Toc66298787" w:history="1">
+          <w:hyperlink w:anchor="_Toc66307993" w:history="1">
             <w:r>
               <w:rPr>
                 <w:rStyle w:val="Hipervnculo"/>
@@ -1279,7 +1279,7 @@
                 <w:noProof/>
                 <w:webHidden/>
               </w:rPr>
-              <w:instrText xml:space="preserve"> PAGEREF _Toc66298787 \h </w:instrText>
+              <w:instrText xml:space="preserve"> PAGEREF _Toc66307993 \h </w:instrText>
             </w:r>
             <w:r>
               <w:rPr>
@@ -1326,7 +1326,7 @@
               <w:lang w:eastAsia="es-CL"/>
             </w:rPr>
           </w:pPr>
-          <w:hyperlink w:anchor="_Toc66298788" w:history="1">
+          <w:hyperlink w:anchor="_Toc66307994" w:history="1">
             <w:r>
               <w:rPr>
                 <w:rStyle w:val="Hipervnculo"/>
@@ -1357,7 +1357,7 @@
                 <w:noProof/>
                 <w:webHidden/>
               </w:rPr>
-              <w:instrText xml:space="preserve"> PAGEREF _Toc66298788 \h </w:instrText>
+              <w:instrText xml:space="preserve"> PAGEREF _Toc66307994 \h </w:instrText>
             </w:r>
             <w:r>
               <w:rPr>
@@ -1404,7 +1404,7 @@
               <w:lang w:eastAsia="es-CL"/>
             </w:rPr>
           </w:pPr>
-          <w:hyperlink w:anchor="_Toc66298789" w:history="1">
+          <w:hyperlink w:anchor="_Toc66307995" w:history="1">
             <w:r>
               <w:rPr>
                 <w:rStyle w:val="Hipervnculo"/>
@@ -1435,7 +1435,7 @@
                 <w:noProof/>
                 <w:webHidden/>
               </w:rPr>
-              <w:instrText xml:space="preserve"> PAGEREF _Toc66298789 \h </w:instrText>
+              <w:instrText xml:space="preserve"> PAGEREF _Toc66307995 \h </w:instrText>
             </w:r>
             <w:r>
               <w:rPr>
@@ -1482,7 +1482,7 @@
               <w:lang w:eastAsia="es-CL"/>
             </w:rPr>
           </w:pPr>
-          <w:hyperlink w:anchor="_Toc66298790" w:history="1">
+          <w:hyperlink w:anchor="_Toc66307996" w:history="1">
             <w:r>
               <w:rPr>
                 <w:rStyle w:val="Hipervnculo"/>
@@ -1513,7 +1513,7 @@
                 <w:noProof/>
                 <w:webHidden/>
               </w:rPr>
-              <w:instrText xml:space="preserve"> PAGEREF _Toc66298790 \h </w:instrText>
+              <w:instrText xml:space="preserve"> PAGEREF _Toc66307996 \h </w:instrText>
             </w:r>
             <w:r>
               <w:rPr>
@@ -1560,7 +1560,7 @@
               <w:lang w:eastAsia="es-CL"/>
             </w:rPr>
           </w:pPr>
-          <w:hyperlink w:anchor="_Toc66298791" w:history="1">
+          <w:hyperlink w:anchor="_Toc66307997" w:history="1">
             <w:r>
               <w:rPr>
                 <w:rStyle w:val="Hipervnculo"/>
@@ -1591,7 +1591,7 @@
                 <w:noProof/>
                 <w:webHidden/>
               </w:rPr>
-              <w:instrText xml:space="preserve"> PAGEREF _Toc66298791 \h </w:instrText>
+              <w:instrText xml:space="preserve"> PAGEREF _Toc66307997 \h </w:instrText>
             </w:r>
             <w:r>
               <w:rPr>
@@ -1638,7 +1638,7 @@
               <w:lang w:eastAsia="es-CL"/>
             </w:rPr>
           </w:pPr>
-          <w:hyperlink w:anchor="_Toc66298792" w:history="1">
+          <w:hyperlink w:anchor="_Toc66307998" w:history="1">
             <w:r>
               <w:rPr>
                 <w:rStyle w:val="Hipervnculo"/>
@@ -1669,7 +1669,7 @@
                 <w:noProof/>
                 <w:webHidden/>
               </w:rPr>
-              <w:instrText xml:space="preserve"> PAGEREF _Toc66298792 \h </w:instrText>
+              <w:instrText xml:space="preserve"> PAGEREF _Toc66307998 \h </w:instrText>
             </w:r>
             <w:r>
               <w:rPr>
@@ -1716,7 +1716,7 @@
               <w:lang w:eastAsia="es-CL"/>
             </w:rPr>
           </w:pPr>
-          <w:hyperlink w:anchor="_Toc66298793" w:history="1">
+          <w:hyperlink w:anchor="_Toc66307999" w:history="1">
             <w:r>
               <w:rPr>
                 <w:rStyle w:val="Hipervnculo"/>
@@ -1747,7 +1747,7 @@
                 <w:noProof/>
                 <w:webHidden/>
               </w:rPr>
-              <w:instrText xml:space="preserve"> PAGEREF _Toc66298793 \h </w:instrText>
+              <w:instrText xml:space="preserve"> PAGEREF _Toc66307999 \h </w:instrText>
             </w:r>
             <w:r>
               <w:rPr>
@@ -1794,7 +1794,7 @@
               <w:lang w:eastAsia="es-CL"/>
             </w:rPr>
           </w:pPr>
-          <w:hyperlink w:anchor="_Toc66298794" w:history="1">
+          <w:hyperlink w:anchor="_Toc66308000" w:history="1">
             <w:r>
               <w:rPr>
                 <w:rStyle w:val="Hipervnculo"/>
@@ -1825,7 +1825,7 @@
                 <w:noProof/>
                 <w:webHidden/>
               </w:rPr>
-              <w:instrText xml:space="preserve"> PAGEREF _Toc66298794 \h </w:instrText>
+              <w:instrText xml:space="preserve"> PAGEREF _Toc66308000 \h </w:instrText>
             </w:r>
             <w:r>
               <w:rPr>
@@ -1872,7 +1872,7 @@
               <w:lang w:eastAsia="es-CL"/>
             </w:rPr>
           </w:pPr>
-          <w:hyperlink w:anchor="_Toc66298795" w:history="1">
+          <w:hyperlink w:anchor="_Toc66308001" w:history="1">
             <w:r>
               <w:rPr>
                 <w:rStyle w:val="Hipervnculo"/>
@@ -1903,7 +1903,7 @@
                 <w:noProof/>
                 <w:webHidden/>
               </w:rPr>
-              <w:instrText xml:space="preserve"> PAGEREF _Toc66298795 \h </w:instrText>
+              <w:instrText xml:space="preserve"> PAGEREF _Toc66308001 \h </w:instrText>
             </w:r>
             <w:r>
               <w:rPr>
@@ -1950,7 +1950,7 @@
               <w:lang w:eastAsia="es-CL"/>
             </w:rPr>
           </w:pPr>
-          <w:hyperlink w:anchor="_Toc66298796" w:history="1">
+          <w:hyperlink w:anchor="_Toc66308002" w:history="1">
             <w:r>
               <w:rPr>
                 <w:rStyle w:val="Hipervnculo"/>
@@ -1981,7 +1981,7 @@
                 <w:noProof/>
                 <w:webHidden/>
               </w:rPr>
-              <w:instrText xml:space="preserve"> PAGEREF _Toc66298796 \h </w:instrText>
+              <w:instrText xml:space="preserve"> PAGEREF _Toc66308002 \h </w:instrText>
             </w:r>
             <w:r>
               <w:rPr>
@@ -2028,7 +2028,7 @@
               <w:lang w:eastAsia="es-CL"/>
             </w:rPr>
           </w:pPr>
-          <w:hyperlink w:anchor="_Toc66298797" w:history="1">
+          <w:hyperlink w:anchor="_Toc66308003" w:history="1">
             <w:r>
               <w:rPr>
                 <w:rStyle w:val="Hipervnculo"/>
@@ -2059,7 +2059,7 @@
                 <w:noProof/>
                 <w:webHidden/>
               </w:rPr>
-              <w:instrText xml:space="preserve"> PAGEREF _Toc66298797 \h </w:instrText>
+              <w:instrText xml:space="preserve"> PAGEREF _Toc66308003 \h </w:instrText>
             </w:r>
             <w:r>
               <w:rPr>
@@ -2106,7 +2106,7 @@
               <w:lang w:eastAsia="es-CL"/>
             </w:rPr>
           </w:pPr>
-          <w:hyperlink w:anchor="_Toc66298798" w:history="1">
+          <w:hyperlink w:anchor="_Toc66308004" w:history="1">
             <w:r>
               <w:rPr>
                 <w:rStyle w:val="Hipervnculo"/>
@@ -2137,7 +2137,7 @@
                 <w:noProof/>
                 <w:webHidden/>
               </w:rPr>
-              <w:instrText xml:space="preserve"> PAGEREF _Toc66298798 \h </w:instrText>
+              <w:instrText xml:space="preserve"> PAGEREF _Toc66308004 \h </w:instrText>
             </w:r>
             <w:r>
               <w:rPr>
@@ -2184,12 +2184,13 @@
               <w:lang w:eastAsia="es-CL"/>
             </w:rPr>
           </w:pPr>
-          <w:hyperlink w:anchor="_Toc66298799" w:history="1">
+          <w:hyperlink w:anchor="_Toc66308005" w:history="1">
             <w:r>
               <w:rPr>
                 <w:rStyle w:val="Hipervnculo"/>
                 <w:rFonts w:ascii="Arial" w:hAnsi="Arial" w:cs="Arial"/>
                 <w:noProof/>
+                <w:lang w:val="en-US"/>
               </w:rPr>
               <w:t>5.2 Desarrollo de Pruebas End to End</w:t>
             </w:r>
@@ -2215,7 +2216,7 @@
                 <w:noProof/>
                 <w:webHidden/>
               </w:rPr>
-              <w:instrText xml:space="preserve"> PAGEREF _Toc66298799 \h </w:instrText>
+              <w:instrText xml:space="preserve"> PAGEREF _Toc66308005 \h </w:instrText>
             </w:r>
             <w:r>
               <w:rPr>
@@ -2238,7 +2239,7 @@
                 <w:noProof/>
                 <w:webHidden/>
               </w:rPr>
-              <w:t>5</w:t>
+              <w:t>6</w:t>
             </w:r>
             <w:r>
               <w:rPr>
@@ -2262,7 +2263,7 @@
               <w:lang w:eastAsia="es-CL"/>
             </w:rPr>
           </w:pPr>
-          <w:hyperlink w:anchor="_Toc66298800" w:history="1">
+          <w:hyperlink w:anchor="_Toc66308006" w:history="1">
             <w:r>
               <w:rPr>
                 <w:rStyle w:val="Hipervnculo"/>
@@ -2293,7 +2294,7 @@
                 <w:noProof/>
                 <w:webHidden/>
               </w:rPr>
-              <w:instrText xml:space="preserve"> PAGEREF _Toc66298800 \h </w:instrText>
+              <w:instrText xml:space="preserve"> PAGEREF _Toc66308006 \h </w:instrText>
             </w:r>
             <w:r>
               <w:rPr>
@@ -2316,7 +2317,7 @@
                 <w:noProof/>
                 <w:webHidden/>
               </w:rPr>
-              <w:t>15</w:t>
+              <w:t>16</w:t>
             </w:r>
             <w:r>
               <w:rPr>
@@ -2340,7 +2341,7 @@
               <w:lang w:eastAsia="es-CL"/>
             </w:rPr>
           </w:pPr>
-          <w:hyperlink w:anchor="_Toc66298801" w:history="1">
+          <w:hyperlink w:anchor="_Toc66308007" w:history="1">
             <w:r>
               <w:rPr>
                 <w:rStyle w:val="Hipervnculo"/>
@@ -2371,7 +2372,7 @@
                 <w:noProof/>
                 <w:webHidden/>
               </w:rPr>
-              <w:instrText xml:space="preserve"> PAGEREF _Toc66298801 \h </w:instrText>
+              <w:instrText xml:space="preserve"> PAGEREF _Toc66308007 \h </w:instrText>
             </w:r>
             <w:r>
               <w:rPr>
@@ -2418,7 +2419,7 @@
               <w:lang w:eastAsia="es-CL"/>
             </w:rPr>
           </w:pPr>
-          <w:hyperlink w:anchor="_Toc66298802" w:history="1">
+          <w:hyperlink w:anchor="_Toc66308008" w:history="1">
             <w:r>
               <w:rPr>
                 <w:rStyle w:val="Hipervnculo"/>
@@ -2449,7 +2450,7 @@
                 <w:noProof/>
                 <w:webHidden/>
               </w:rPr>
-              <w:instrText xml:space="preserve"> PAGEREF _Toc66298802 \h </w:instrText>
+              <w:instrText xml:space="preserve"> PAGEREF _Toc66308008 \h </w:instrText>
             </w:r>
             <w:r>
               <w:rPr>
@@ -2496,7 +2497,7 @@
               <w:lang w:eastAsia="es-CL"/>
             </w:rPr>
           </w:pPr>
-          <w:hyperlink w:anchor="_Toc66298803" w:history="1">
+          <w:hyperlink w:anchor="_Toc66308009" w:history="1">
             <w:r>
               <w:rPr>
                 <w:rStyle w:val="Hipervnculo"/>
@@ -2527,7 +2528,7 @@
                 <w:noProof/>
                 <w:webHidden/>
               </w:rPr>
-              <w:instrText xml:space="preserve"> PAGEREF _Toc66298803 \h </w:instrText>
+              <w:instrText xml:space="preserve"> PAGEREF _Toc66308009 \h </w:instrText>
             </w:r>
             <w:r>
               <w:rPr>
@@ -2551,84 +2552,6 @@
                 <w:webHidden/>
               </w:rPr>
               <w:t>16</w:t>
-            </w:r>
-            <w:r>
-              <w:rPr>
-                <w:rFonts w:ascii="Arial" w:hAnsi="Arial" w:cs="Arial"/>
-                <w:noProof/>
-                <w:webHidden/>
-              </w:rPr>
-              <w:fldChar w:fldCharType="end"/>
-            </w:r>
-          </w:hyperlink>
-        </w:p>
-        <w:p>
-          <w:pPr>
-            <w:pStyle w:val="TDC2"/>
-            <w:tabs>
-              <w:tab w:val="right" w:leader="dot" w:pos="8828"/>
-            </w:tabs>
-            <w:rPr>
-              <w:rFonts w:ascii="Arial" w:eastAsiaTheme="minorEastAsia" w:hAnsi="Arial" w:cs="Arial"/>
-              <w:noProof/>
-              <w:lang w:eastAsia="es-CL"/>
-            </w:rPr>
-          </w:pPr>
-          <w:hyperlink w:anchor="_Toc66298804" w:history="1">
-            <w:r>
-              <w:rPr>
-                <w:rStyle w:val="Hipervnculo"/>
-                <w:rFonts w:ascii="Arial" w:hAnsi="Arial" w:cs="Arial"/>
-                <w:noProof/>
-              </w:rPr>
-              <w:t>8.1 Prueba Unitaria</w:t>
-            </w:r>
-            <w:r>
-              <w:rPr>
-                <w:rFonts w:ascii="Arial" w:hAnsi="Arial" w:cs="Arial"/>
-                <w:noProof/>
-                <w:webHidden/>
-              </w:rPr>
-              <w:tab/>
-            </w:r>
-            <w:r>
-              <w:rPr>
-                <w:rFonts w:ascii="Arial" w:hAnsi="Arial" w:cs="Arial"/>
-                <w:noProof/>
-                <w:webHidden/>
-              </w:rPr>
-              <w:fldChar w:fldCharType="begin"/>
-            </w:r>
-            <w:r>
-              <w:rPr>
-                <w:rFonts w:ascii="Arial" w:hAnsi="Arial" w:cs="Arial"/>
-                <w:noProof/>
-                <w:webHidden/>
-              </w:rPr>
-              <w:instrText xml:space="preserve"> PAGEREF _Toc66298804 \h </w:instrText>
-            </w:r>
-            <w:r>
-              <w:rPr>
-                <w:rFonts w:ascii="Arial" w:hAnsi="Arial" w:cs="Arial"/>
-                <w:noProof/>
-                <w:webHidden/>
-              </w:rPr>
-            </w:r>
-            <w:r>
-              <w:rPr>
-                <w:rFonts w:ascii="Arial" w:hAnsi="Arial" w:cs="Arial"/>
-                <w:noProof/>
-                <w:webHidden/>
-              </w:rPr>
-              <w:fldChar w:fldCharType="separate"/>
-            </w:r>
-            <w:r>
-              <w:rPr>
-                <w:rFonts w:ascii="Arial" w:hAnsi="Arial" w:cs="Arial"/>
-                <w:noProof/>
-                <w:webHidden/>
-              </w:rPr>
-              <w:t>18</w:t>
             </w:r>
             <w:r>
               <w:rPr>
@@ -2690,7 +2613,7 @@
           <w:lang w:val="es-CL"/>
         </w:rPr>
       </w:pPr>
-      <w:bookmarkStart w:id="0" w:name="_Toc66298781"/>
+      <w:bookmarkStart w:id="0" w:name="_Toc66307987"/>
       <w:r>
         <w:rPr>
           <w:color w:val="000000" w:themeColor="text1"/>
@@ -2719,7 +2642,7 @@
         </w:rPr>
       </w:pPr>
       <w:bookmarkStart w:id="1" w:name="_kgqc2tl91mhp" w:colFirst="0" w:colLast="0"/>
-      <w:bookmarkStart w:id="2" w:name="_Toc66298782"/>
+      <w:bookmarkStart w:id="2" w:name="_Toc66307988"/>
       <w:bookmarkEnd w:id="1"/>
       <w:r>
         <w:rPr>
@@ -2779,7 +2702,7 @@
           <w:lang w:val="es-CL"/>
         </w:rPr>
       </w:pPr>
-      <w:bookmarkStart w:id="3" w:name="_Toc66298783"/>
+      <w:bookmarkStart w:id="3" w:name="_Toc66307989"/>
       <w:r>
         <w:rPr>
           <w:color w:val="000000" w:themeColor="text1"/>
@@ -2821,7 +2744,7 @@
           <w:lang w:val="es-CL"/>
         </w:rPr>
       </w:pPr>
-      <w:bookmarkStart w:id="4" w:name="_Toc66298784"/>
+      <w:bookmarkStart w:id="4" w:name="_Toc66307990"/>
       <w:r>
         <w:rPr>
           <w:color w:val="000000" w:themeColor="text1"/>
@@ -2930,7 +2853,7 @@
           <w:lang w:val="es-CL"/>
         </w:rPr>
       </w:pPr>
-      <w:bookmarkStart w:id="5" w:name="_Toc66298785"/>
+      <w:bookmarkStart w:id="5" w:name="_Toc66307991"/>
       <w:r>
         <w:rPr>
           <w:color w:val="000000" w:themeColor="text1"/>
@@ -3762,7 +3685,7 @@
         </w:rPr>
       </w:pPr>
       <w:bookmarkStart w:id="6" w:name="_83vp2rthztv3" w:colFirst="0" w:colLast="0"/>
-      <w:bookmarkStart w:id="7" w:name="_Toc66298786"/>
+      <w:bookmarkStart w:id="7" w:name="_Toc66307992"/>
       <w:bookmarkEnd w:id="6"/>
       <w:r>
         <w:rPr>
@@ -3836,7 +3759,7 @@
           <w:lang w:val="es-CL"/>
         </w:rPr>
       </w:pPr>
-      <w:bookmarkStart w:id="8" w:name="_Toc66298787"/>
+      <w:bookmarkStart w:id="8" w:name="_Toc66307993"/>
       <w:r>
         <w:rPr>
           <w:color w:val="000000" w:themeColor="text1"/>
@@ -3989,7 +3912,7 @@
           <w:lang w:val="es-CL"/>
         </w:rPr>
       </w:pPr>
-      <w:bookmarkStart w:id="9" w:name="_Toc66298788"/>
+      <w:bookmarkStart w:id="9" w:name="_Toc66307994"/>
       <w:r>
         <w:rPr>
           <w:color w:val="000000" w:themeColor="text1"/>
@@ -4074,7 +3997,7 @@
         </w:rPr>
       </w:pPr>
       <w:bookmarkStart w:id="10" w:name="_5rx0dot0i9tq" w:colFirst="0" w:colLast="0"/>
-      <w:bookmarkStart w:id="11" w:name="_Toc66298789"/>
+      <w:bookmarkStart w:id="11" w:name="_Toc66307995"/>
       <w:bookmarkEnd w:id="10"/>
       <w:r>
         <w:rPr>
@@ -4225,7 +4148,7 @@
         </w:rPr>
       </w:pPr>
       <w:bookmarkStart w:id="12" w:name="_ejy3j7vmtjds" w:colFirst="0" w:colLast="0"/>
-      <w:bookmarkStart w:id="13" w:name="_Toc66298790"/>
+      <w:bookmarkStart w:id="13" w:name="_Toc66307996"/>
       <w:bookmarkEnd w:id="12"/>
       <w:r>
         <w:rPr>
@@ -4369,7 +4292,7 @@
         </w:rPr>
         <w:t xml:space="preserve"> </w:t>
       </w:r>
-      <w:bookmarkStart w:id="15" w:name="_Toc66298791"/>
+      <w:bookmarkStart w:id="15" w:name="_Toc66307997"/>
       <w:r>
         <w:rPr>
           <w:color w:val="000000" w:themeColor="text1"/>
@@ -4475,7 +4398,7 @@
         </w:rPr>
       </w:pPr>
       <w:bookmarkStart w:id="16" w:name="_ja5m1rcyq2iu" w:colFirst="0" w:colLast="0"/>
-      <w:bookmarkStart w:id="17" w:name="_Toc66298792"/>
+      <w:bookmarkStart w:id="17" w:name="_Toc66307998"/>
       <w:bookmarkEnd w:id="16"/>
       <w:r>
         <w:rPr>
@@ -4526,7 +4449,7 @@
         </w:rPr>
       </w:pPr>
       <w:bookmarkStart w:id="18" w:name="_e7nwosqu4ftc" w:colFirst="0" w:colLast="0"/>
-      <w:bookmarkStart w:id="19" w:name="_Toc66298793"/>
+      <w:bookmarkStart w:id="19" w:name="_Toc66307999"/>
       <w:bookmarkEnd w:id="18"/>
       <w:r>
         <w:rPr>
@@ -4571,7 +4494,7 @@
         </w:rPr>
       </w:pPr>
       <w:bookmarkStart w:id="20" w:name="_jmkpykdi4wif" w:colFirst="0" w:colLast="0"/>
-      <w:bookmarkStart w:id="21" w:name="_Toc66298794"/>
+      <w:bookmarkStart w:id="21" w:name="_Toc66308000"/>
       <w:bookmarkEnd w:id="20"/>
       <w:r>
         <w:rPr>
@@ -4827,7 +4750,7 @@
         </w:rPr>
       </w:pPr>
       <w:bookmarkStart w:id="22" w:name="_4lz1afwhkktc" w:colFirst="0" w:colLast="0"/>
-      <w:bookmarkStart w:id="23" w:name="_Toc66298795"/>
+      <w:bookmarkStart w:id="23" w:name="_Toc66308001"/>
       <w:bookmarkEnd w:id="22"/>
       <w:r>
         <w:rPr>
@@ -5270,7 +5193,7 @@
           <w:lang w:val="es-CL"/>
         </w:rPr>
       </w:pPr>
-      <w:bookmarkStart w:id="24" w:name="_Toc66298796"/>
+      <w:bookmarkStart w:id="24" w:name="_Toc66308002"/>
       <w:r>
         <w:rPr>
           <w:color w:val="000000" w:themeColor="text1"/>
@@ -5450,7 +5373,7 @@
           <w:lang w:val="es-CL"/>
         </w:rPr>
       </w:pPr>
-      <w:bookmarkStart w:id="25" w:name="_Toc66298797"/>
+      <w:bookmarkStart w:id="25" w:name="_Toc66308003"/>
       <w:r>
         <w:rPr>
           <w:color w:val="000000" w:themeColor="text1"/>
@@ -5491,7 +5414,7 @@
           <w:lang w:val="es-CL"/>
         </w:rPr>
       </w:pPr>
-      <w:bookmarkStart w:id="26" w:name="_Toc66298798"/>
+      <w:bookmarkStart w:id="26" w:name="_Toc66308004"/>
       <w:r>
         <w:rPr>
           <w:color w:val="000000" w:themeColor="text1"/>
@@ -5669,138 +5592,448 @@
           <w:color w:val="000000" w:themeColor="text1"/>
         </w:rPr>
       </w:pPr>
+      <w:r>
+        <w:rPr>
+          <w:rFonts w:ascii="Arial" w:hAnsi="Arial" w:cs="Arial"/>
+          <w:color w:val="000000" w:themeColor="text1"/>
+        </w:rPr>
+        <w:t>Dentro del escenario de plan de pruebas se encuentra:</w:t>
+      </w:r>
+    </w:p>
+    <w:p>
+      <w:pPr>
+        <w:rPr>
+          <w:rFonts w:ascii="Arial" w:hAnsi="Arial" w:cs="Arial"/>
+          <w:color w:val="000000" w:themeColor="text1"/>
+        </w:rPr>
+      </w:pPr>
+      <w:r>
+        <w:rPr>
+          <w:rFonts w:ascii="Arial" w:hAnsi="Arial" w:cs="Arial"/>
+          <w:color w:val="000000" w:themeColor="text1"/>
+        </w:rPr>
+        <w:t>Planes en la Base de Datos</w:t>
+      </w:r>
+    </w:p>
+    <w:p>
+      <w:pPr>
+        <w:rPr>
+          <w:rFonts w:ascii="Arial" w:hAnsi="Arial" w:cs="Arial"/>
+          <w:color w:val="000000" w:themeColor="text1"/>
+        </w:rPr>
+      </w:pPr>
+      <w:proofErr w:type="spellStart"/>
+      <w:r>
+        <w:rPr>
+          <w:rFonts w:ascii="Arial" w:hAnsi="Arial" w:cs="Arial"/>
+          <w:color w:val="000000" w:themeColor="text1"/>
+        </w:rPr>
+        <w:t>Article</w:t>
+      </w:r>
+      <w:proofErr w:type="spellEnd"/>
+      <w:r>
+        <w:rPr>
+          <w:rFonts w:ascii="Arial" w:hAnsi="Arial" w:cs="Arial"/>
+          <w:color w:val="000000" w:themeColor="text1"/>
+        </w:rPr>
+        <w:t>:</w:t>
+      </w:r>
+    </w:p>
+    <w:p>
+      <w:pPr>
+        <w:pStyle w:val="Prrafodelista"/>
+        <w:numPr>
+          <w:ilvl w:val="0"/>
+          <w:numId w:val="15"/>
+        </w:numPr>
+        <w:rPr>
+          <w:rFonts w:ascii="Arial" w:hAnsi="Arial" w:cs="Arial"/>
+          <w:color w:val="000000" w:themeColor="text1"/>
+          <w:lang w:val="en-US"/>
+        </w:rPr>
+      </w:pPr>
+      <w:r>
+        <w:rPr>
+          <w:rFonts w:ascii="Arial" w:hAnsi="Arial" w:cs="Arial"/>
+          <w:color w:val="000000" w:themeColor="text1"/>
+          <w:lang w:val="en-US"/>
+        </w:rPr>
+        <w:t xml:space="preserve">validate presence of required </w:t>
+      </w:r>
+      <w:proofErr w:type="gramStart"/>
+      <w:r>
+        <w:rPr>
+          <w:rFonts w:ascii="Arial" w:hAnsi="Arial" w:cs="Arial"/>
+          <w:color w:val="000000" w:themeColor="text1"/>
+          <w:lang w:val="en-US"/>
+        </w:rPr>
+        <w:t>fields</w:t>
+      </w:r>
+      <w:proofErr w:type="gramEnd"/>
+    </w:p>
+    <w:p>
+      <w:pPr>
+        <w:pStyle w:val="Prrafodelista"/>
+        <w:numPr>
+          <w:ilvl w:val="0"/>
+          <w:numId w:val="15"/>
+        </w:numPr>
+        <w:rPr>
+          <w:rFonts w:ascii="Arial" w:hAnsi="Arial" w:cs="Arial"/>
+          <w:color w:val="000000" w:themeColor="text1"/>
+          <w:lang w:val="en-US"/>
+        </w:rPr>
+      </w:pPr>
+      <w:r>
+        <w:rPr>
+          <w:rFonts w:ascii="Arial" w:hAnsi="Arial" w:cs="Arial"/>
+          <w:color w:val="000000" w:themeColor="text1"/>
+          <w:lang w:val="en-US"/>
+        </w:rPr>
+        <w:t xml:space="preserve">validate </w:t>
+      </w:r>
+      <w:proofErr w:type="gramStart"/>
+      <w:r>
+        <w:rPr>
+          <w:rFonts w:ascii="Arial" w:hAnsi="Arial" w:cs="Arial"/>
+          <w:color w:val="000000" w:themeColor="text1"/>
+          <w:lang w:val="en-US"/>
+        </w:rPr>
+        <w:t>relations</w:t>
+      </w:r>
+      <w:proofErr w:type="gramEnd"/>
+    </w:p>
+    <w:p>
+      <w:pPr>
+        <w:pStyle w:val="Prrafodelista"/>
+        <w:numPr>
+          <w:ilvl w:val="0"/>
+          <w:numId w:val="15"/>
+        </w:numPr>
+        <w:rPr>
+          <w:rFonts w:ascii="Arial" w:hAnsi="Arial" w:cs="Arial"/>
+          <w:color w:val="000000" w:themeColor="text1"/>
+          <w:lang w:val="en-US"/>
+        </w:rPr>
+      </w:pPr>
+      <w:r>
+        <w:rPr>
+          <w:rFonts w:ascii="Arial" w:hAnsi="Arial" w:cs="Arial"/>
+          <w:color w:val="000000" w:themeColor="text1"/>
+          <w:lang w:val="en-US"/>
+        </w:rPr>
+        <w:t>when user is not present</w:t>
+      </w:r>
+    </w:p>
+    <w:p>
+      <w:pPr>
+        <w:pStyle w:val="Prrafodelista"/>
+        <w:numPr>
+          <w:ilvl w:val="0"/>
+          <w:numId w:val="15"/>
+        </w:numPr>
+        <w:rPr>
+          <w:rFonts w:ascii="Arial" w:hAnsi="Arial" w:cs="Arial"/>
+          <w:color w:val="000000" w:themeColor="text1"/>
+          <w:lang w:val="en-US"/>
+        </w:rPr>
+      </w:pPr>
+      <w:r>
+        <w:rPr>
+          <w:rFonts w:ascii="Arial" w:hAnsi="Arial" w:cs="Arial"/>
+          <w:color w:val="000000" w:themeColor="text1"/>
+          <w:lang w:val="en-US"/>
+        </w:rPr>
+        <w:t>when resource is found</w:t>
+      </w:r>
+    </w:p>
+    <w:p>
+      <w:pPr>
+        <w:pStyle w:val="Prrafodelista"/>
+        <w:numPr>
+          <w:ilvl w:val="0"/>
+          <w:numId w:val="15"/>
+        </w:numPr>
+        <w:rPr>
+          <w:rFonts w:ascii="Arial" w:hAnsi="Arial" w:cs="Arial"/>
+          <w:color w:val="000000" w:themeColor="text1"/>
+          <w:lang w:val="en-US"/>
+        </w:rPr>
+      </w:pPr>
+      <w:r>
+        <w:rPr>
+          <w:rFonts w:ascii="Arial" w:hAnsi="Arial" w:cs="Arial"/>
+          <w:color w:val="000000" w:themeColor="text1"/>
+          <w:lang w:val="en-US"/>
+        </w:rPr>
+        <w:t>when resource is not found</w:t>
+      </w:r>
+    </w:p>
+    <w:p>
+      <w:pPr>
+        <w:pStyle w:val="Prrafodelista"/>
+        <w:numPr>
+          <w:ilvl w:val="0"/>
+          <w:numId w:val="15"/>
+        </w:numPr>
+        <w:rPr>
+          <w:rFonts w:ascii="Arial" w:hAnsi="Arial" w:cs="Arial"/>
+          <w:color w:val="000000" w:themeColor="text1"/>
+          <w:lang w:val="en-US"/>
+        </w:rPr>
+      </w:pPr>
+      <w:r>
+        <w:rPr>
+          <w:rFonts w:ascii="Arial" w:hAnsi="Arial" w:cs="Arial"/>
+          <w:color w:val="000000" w:themeColor="text1"/>
+          <w:lang w:val="en-US"/>
+        </w:rPr>
+        <w:lastRenderedPageBreak/>
+        <w:t>when resource is not owned</w:t>
+      </w:r>
+    </w:p>
+    <w:p>
+      <w:pPr>
+        <w:rPr>
+          <w:rFonts w:ascii="Arial" w:hAnsi="Arial" w:cs="Arial"/>
+          <w:color w:val="000000" w:themeColor="text1"/>
+          <w:lang w:val="en-US"/>
+        </w:rPr>
+      </w:pPr>
+    </w:p>
+    <w:p>
+      <w:pPr>
+        <w:rPr>
+          <w:rFonts w:ascii="Arial" w:hAnsi="Arial" w:cs="Arial"/>
+          <w:color w:val="000000" w:themeColor="text1"/>
+          <w:lang w:val="en-US"/>
+        </w:rPr>
+      </w:pPr>
+      <w:r>
+        <w:rPr>
+          <w:rFonts w:ascii="Arial" w:hAnsi="Arial" w:cs="Arial"/>
+          <w:color w:val="000000" w:themeColor="text1"/>
+          <w:lang w:val="en-US"/>
+        </w:rPr>
+        <w:t>Comment</w:t>
+      </w:r>
+      <w:r>
+        <w:rPr>
+          <w:rFonts w:ascii="Arial" w:hAnsi="Arial" w:cs="Arial"/>
+          <w:color w:val="000000" w:themeColor="text1"/>
+          <w:lang w:val="en-US"/>
+        </w:rPr>
+        <w:t>:</w:t>
+      </w:r>
+    </w:p>
+    <w:p>
+      <w:pPr>
+        <w:pStyle w:val="Prrafodelista"/>
+        <w:numPr>
+          <w:ilvl w:val="0"/>
+          <w:numId w:val="16"/>
+        </w:numPr>
+        <w:rPr>
+          <w:rFonts w:ascii="Arial" w:hAnsi="Arial" w:cs="Arial"/>
+          <w:color w:val="000000" w:themeColor="text1"/>
+          <w:lang w:val="en-US"/>
+        </w:rPr>
+      </w:pPr>
+      <w:r>
+        <w:rPr>
+          <w:rFonts w:ascii="Arial" w:hAnsi="Arial" w:cs="Arial"/>
+          <w:color w:val="000000" w:themeColor="text1"/>
+          <w:lang w:val="en-US"/>
+        </w:rPr>
+        <w:t>when comment is not present</w:t>
+      </w:r>
+    </w:p>
+    <w:p>
+      <w:pPr>
+        <w:pStyle w:val="Prrafodelista"/>
+        <w:numPr>
+          <w:ilvl w:val="0"/>
+          <w:numId w:val="16"/>
+        </w:numPr>
+        <w:rPr>
+          <w:rFonts w:ascii="Arial" w:hAnsi="Arial" w:cs="Arial"/>
+          <w:color w:val="000000" w:themeColor="text1"/>
+          <w:lang w:val="en-US"/>
+        </w:rPr>
+      </w:pPr>
+      <w:r>
+        <w:rPr>
+          <w:rFonts w:ascii="Arial" w:hAnsi="Arial" w:cs="Arial"/>
+          <w:color w:val="000000" w:themeColor="text1"/>
+          <w:lang w:val="en-US"/>
+        </w:rPr>
+        <w:t>when user is not present</w:t>
+      </w:r>
+    </w:p>
+    <w:p>
+      <w:pPr>
+        <w:rPr>
+          <w:rFonts w:ascii="Arial" w:hAnsi="Arial" w:cs="Arial"/>
+          <w:color w:val="000000" w:themeColor="text1"/>
+          <w:lang w:val="en-US"/>
+        </w:rPr>
+      </w:pPr>
+    </w:p>
+    <w:p>
+      <w:pPr>
+        <w:rPr>
+          <w:rFonts w:ascii="Arial" w:hAnsi="Arial" w:cs="Arial"/>
+          <w:color w:val="000000" w:themeColor="text1"/>
+          <w:lang w:val="en-US"/>
+        </w:rPr>
+      </w:pPr>
+      <w:r>
+        <w:rPr>
+          <w:rFonts w:ascii="Arial" w:hAnsi="Arial" w:cs="Arial"/>
+          <w:color w:val="000000" w:themeColor="text1"/>
+          <w:lang w:val="en-US"/>
+        </w:rPr>
+        <w:t>User:</w:t>
+      </w:r>
+    </w:p>
+    <w:p>
+      <w:pPr>
+        <w:pStyle w:val="Prrafodelista"/>
+        <w:numPr>
+          <w:ilvl w:val="0"/>
+          <w:numId w:val="16"/>
+        </w:numPr>
+        <w:rPr>
+          <w:rFonts w:ascii="Arial" w:hAnsi="Arial" w:cs="Arial"/>
+          <w:color w:val="000000" w:themeColor="text1"/>
+          <w:lang w:val="en-US"/>
+        </w:rPr>
+      </w:pPr>
+      <w:r>
+        <w:rPr>
+          <w:rFonts w:ascii="Arial" w:hAnsi="Arial" w:cs="Arial"/>
+          <w:color w:val="000000" w:themeColor="text1"/>
+          <w:lang w:val="en-US"/>
+        </w:rPr>
+        <w:t>when email is not present</w:t>
+      </w:r>
+    </w:p>
+    <w:p>
+      <w:pPr>
+        <w:rPr>
+          <w:rFonts w:ascii="Arial" w:hAnsi="Arial" w:cs="Arial"/>
+          <w:color w:val="000000" w:themeColor="text1"/>
+          <w:lang w:val="en-US"/>
+        </w:rPr>
+      </w:pPr>
     </w:p>
     <w:p>
       <w:pPr>
         <w:pStyle w:val="Ttulo2"/>
         <w:rPr>
           <w:color w:val="000000" w:themeColor="text1"/>
-          <w:lang w:val="es-CL"/>
-        </w:rPr>
-      </w:pPr>
-      <w:bookmarkStart w:id="27" w:name="_Toc66298799"/>
-      <w:r>
-        <w:rPr>
-          <w:color w:val="000000" w:themeColor="text1"/>
-          <w:lang w:val="es-CL"/>
+          <w:lang w:val="en-US"/>
+        </w:rPr>
+      </w:pPr>
+      <w:bookmarkStart w:id="27" w:name="_Toc66308005"/>
+      <w:r>
+        <w:rPr>
+          <w:color w:val="000000" w:themeColor="text1"/>
+          <w:lang w:val="en-US"/>
         </w:rPr>
         <w:t xml:space="preserve">5.2 </w:t>
       </w:r>
       <w:r>
         <w:rPr>
           <w:color w:val="000000" w:themeColor="text1"/>
-          <w:lang w:val="es-CL"/>
-        </w:rPr>
-        <w:t xml:space="preserve">Desarrollo de Pruebas </w:t>
+          <w:lang w:val="en-US"/>
+        </w:rPr>
+        <w:t xml:space="preserve">Desarrollo de </w:t>
       </w:r>
       <w:proofErr w:type="spellStart"/>
       <w:r>
         <w:rPr>
           <w:color w:val="000000" w:themeColor="text1"/>
-          <w:lang w:val="es-CL"/>
+          <w:lang w:val="en-US"/>
+        </w:rPr>
+        <w:t>Pruebas</w:t>
+      </w:r>
+      <w:proofErr w:type="spellEnd"/>
+      <w:r>
+        <w:rPr>
+          <w:color w:val="000000" w:themeColor="text1"/>
+          <w:lang w:val="en-US"/>
+        </w:rPr>
+        <w:t xml:space="preserve"> End to End</w:t>
+      </w:r>
+      <w:bookmarkEnd w:id="27"/>
+    </w:p>
+    <w:p>
+      <w:pPr>
+        <w:jc w:val="both"/>
+        <w:rPr>
+          <w:rFonts w:ascii="Arial" w:hAnsi="Arial" w:cs="Arial"/>
+          <w:color w:val="000000" w:themeColor="text1"/>
+          <w:lang w:val="en-US"/>
+        </w:rPr>
+      </w:pPr>
+    </w:p>
+    <w:p>
+      <w:pPr>
+        <w:jc w:val="both"/>
+        <w:rPr>
+          <w:rFonts w:ascii="Arial" w:hAnsi="Arial" w:cs="Arial"/>
+          <w:color w:val="000000" w:themeColor="text1"/>
+        </w:rPr>
+      </w:pPr>
+      <w:r>
+        <w:rPr>
+          <w:rFonts w:ascii="Arial" w:hAnsi="Arial" w:cs="Arial"/>
+          <w:color w:val="000000" w:themeColor="text1"/>
+        </w:rPr>
+        <w:t xml:space="preserve">Las pruebas </w:t>
+      </w:r>
+      <w:proofErr w:type="spellStart"/>
+      <w:r>
+        <w:rPr>
+          <w:rFonts w:ascii="Arial" w:hAnsi="Arial" w:cs="Arial"/>
+          <w:color w:val="000000" w:themeColor="text1"/>
         </w:rPr>
         <w:t>End</w:t>
       </w:r>
       <w:proofErr w:type="spellEnd"/>
       <w:r>
         <w:rPr>
-          <w:color w:val="000000" w:themeColor="text1"/>
-          <w:lang w:val="es-CL"/>
+          <w:rFonts w:ascii="Arial" w:hAnsi="Arial" w:cs="Arial"/>
+          <w:color w:val="000000" w:themeColor="text1"/>
         </w:rPr>
         <w:t xml:space="preserve"> </w:t>
       </w:r>
       <w:proofErr w:type="spellStart"/>
       <w:r>
         <w:rPr>
-          <w:color w:val="000000" w:themeColor="text1"/>
-          <w:lang w:val="es-CL"/>
+          <w:rFonts w:ascii="Arial" w:hAnsi="Arial" w:cs="Arial"/>
+          <w:color w:val="000000" w:themeColor="text1"/>
         </w:rPr>
         <w:t>to</w:t>
       </w:r>
       <w:proofErr w:type="spellEnd"/>
       <w:r>
         <w:rPr>
-          <w:color w:val="000000" w:themeColor="text1"/>
-          <w:lang w:val="es-CL"/>
+          <w:rFonts w:ascii="Arial" w:hAnsi="Arial" w:cs="Arial"/>
+          <w:color w:val="000000" w:themeColor="text1"/>
         </w:rPr>
         <w:t xml:space="preserve"> </w:t>
       </w:r>
       <w:proofErr w:type="spellStart"/>
       <w:r>
         <w:rPr>
-          <w:color w:val="000000" w:themeColor="text1"/>
-          <w:lang w:val="es-CL"/>
+          <w:rFonts w:ascii="Arial" w:hAnsi="Arial" w:cs="Arial"/>
+          <w:color w:val="000000" w:themeColor="text1"/>
         </w:rPr>
         <w:t>End</w:t>
       </w:r>
-      <w:bookmarkEnd w:id="27"/>
       <w:proofErr w:type="spellEnd"/>
-    </w:p>
-    <w:p>
-      <w:pPr>
-        <w:jc w:val="both"/>
-        <w:rPr>
-          <w:rFonts w:ascii="Arial" w:hAnsi="Arial" w:cs="Arial"/>
-          <w:color w:val="000000" w:themeColor="text1"/>
-        </w:rPr>
-      </w:pPr>
-    </w:p>
-    <w:p>
-      <w:pPr>
-        <w:jc w:val="both"/>
-        <w:rPr>
-          <w:rFonts w:ascii="Arial" w:hAnsi="Arial" w:cs="Arial"/>
-          <w:color w:val="000000" w:themeColor="text1"/>
-        </w:rPr>
-      </w:pPr>
-      <w:r>
-        <w:rPr>
-          <w:rFonts w:ascii="Arial" w:hAnsi="Arial" w:cs="Arial"/>
-          <w:color w:val="000000" w:themeColor="text1"/>
-        </w:rPr>
-        <w:t xml:space="preserve">Las pruebas </w:t>
-      </w:r>
-      <w:proofErr w:type="spellStart"/>
-      <w:r>
-        <w:rPr>
-          <w:rFonts w:ascii="Arial" w:hAnsi="Arial" w:cs="Arial"/>
-          <w:color w:val="000000" w:themeColor="text1"/>
-        </w:rPr>
-        <w:t>End</w:t>
-      </w:r>
-      <w:proofErr w:type="spellEnd"/>
-      <w:r>
-        <w:rPr>
-          <w:rFonts w:ascii="Arial" w:hAnsi="Arial" w:cs="Arial"/>
-          <w:color w:val="000000" w:themeColor="text1"/>
-        </w:rPr>
-        <w:t xml:space="preserve"> </w:t>
-      </w:r>
-      <w:proofErr w:type="spellStart"/>
-      <w:r>
-        <w:rPr>
-          <w:rFonts w:ascii="Arial" w:hAnsi="Arial" w:cs="Arial"/>
-          <w:color w:val="000000" w:themeColor="text1"/>
-        </w:rPr>
-        <w:t>to</w:t>
-      </w:r>
-      <w:proofErr w:type="spellEnd"/>
-      <w:r>
-        <w:rPr>
-          <w:rFonts w:ascii="Arial" w:hAnsi="Arial" w:cs="Arial"/>
-          <w:color w:val="000000" w:themeColor="text1"/>
-        </w:rPr>
-        <w:t xml:space="preserve"> </w:t>
-      </w:r>
-      <w:proofErr w:type="spellStart"/>
-      <w:r>
-        <w:rPr>
-          <w:rFonts w:ascii="Arial" w:hAnsi="Arial" w:cs="Arial"/>
-          <w:color w:val="000000" w:themeColor="text1"/>
-        </w:rPr>
-        <w:t>End</w:t>
-      </w:r>
-      <w:proofErr w:type="spellEnd"/>
       <w:r>
         <w:rPr>
           <w:rFonts w:ascii="Arial" w:hAnsi="Arial" w:cs="Arial"/>
@@ -5841,15 +6074,7 @@
           <w:rFonts w:ascii="Arial" w:hAnsi="Arial" w:cs="Arial"/>
           <w:color w:val="000000" w:themeColor="text1"/>
         </w:rPr>
-        <w:t xml:space="preserve">integrarse en un ciclo de integración continua para </w:t>
-      </w:r>
-      <w:r>
-        <w:rPr>
-          <w:rFonts w:ascii="Arial" w:hAnsi="Arial" w:cs="Arial"/>
-          <w:color w:val="000000" w:themeColor="text1"/>
-        </w:rPr>
-        <w:lastRenderedPageBreak/>
-        <w:t>implementar pruebas automáticas.</w:t>
+        <w:t>integrarse en un ciclo de integración continua para implementar pruebas automáticas.</w:t>
       </w:r>
       <w:r>
         <w:rPr>
@@ -6010,6 +6235,7 @@
           <w:noProof/>
           <w:color w:val="000000" w:themeColor="text1"/>
         </w:rPr>
+        <w:lastRenderedPageBreak/>
         <w:drawing>
           <wp:inline distT="0" distB="0" distL="0" distR="0" wp14:anchorId="1FBA50DE" wp14:editId="7B218C4F">
             <wp:extent cx="5593080" cy="2590800"/>
@@ -6089,7 +6315,6 @@
           <w:noProof/>
           <w:color w:val="000000" w:themeColor="text1"/>
         </w:rPr>
-        <w:lastRenderedPageBreak/>
         <w:drawing>
           <wp:inline distT="0" distB="0" distL="0" distR="0" wp14:anchorId="53B48CB6" wp14:editId="1B2DBF6C">
             <wp:extent cx="5593080" cy="2590800"/>
@@ -6205,6 +6430,7 @@
           <w:noProof/>
           <w:color w:val="000000" w:themeColor="text1"/>
         </w:rPr>
+        <w:lastRenderedPageBreak/>
         <w:drawing>
           <wp:inline distT="0" distB="0" distL="0" distR="0" wp14:anchorId="35241218" wp14:editId="7B1D7236">
             <wp:extent cx="5593080" cy="2590800"/>
@@ -6268,7 +6494,6 @@
           <w:noProof/>
           <w:color w:val="000000" w:themeColor="text1"/>
         </w:rPr>
-        <w:lastRenderedPageBreak/>
         <w:drawing>
           <wp:inline distT="0" distB="0" distL="0" distR="0" wp14:anchorId="0BDAACC9" wp14:editId="24C02A1A">
             <wp:extent cx="5593080" cy="2590800"/>
@@ -6340,6 +6565,7 @@
           <w:noProof/>
           <w:color w:val="000000" w:themeColor="text1"/>
         </w:rPr>
+        <w:lastRenderedPageBreak/>
         <w:drawing>
           <wp:inline distT="0" distB="0" distL="0" distR="0" wp14:anchorId="6145D3A7" wp14:editId="0B33101F">
             <wp:extent cx="5593080" cy="2590800"/>
@@ -6434,7 +6660,6 @@
           <w:noProof/>
           <w:color w:val="000000" w:themeColor="text1"/>
         </w:rPr>
-        <w:lastRenderedPageBreak/>
         <w:drawing>
           <wp:inline distT="0" distB="0" distL="0" distR="0" wp14:anchorId="41A079A9" wp14:editId="57C4F144">
             <wp:extent cx="5593080" cy="2590800"/>
@@ -6506,6 +6731,7 @@
           <w:noProof/>
           <w:color w:val="000000" w:themeColor="text1"/>
         </w:rPr>
+        <w:lastRenderedPageBreak/>
         <w:drawing>
           <wp:inline distT="0" distB="0" distL="0" distR="0" wp14:anchorId="0FD85381" wp14:editId="062A329E">
             <wp:extent cx="5593080" cy="2590800"/>
@@ -6585,7 +6811,6 @@
           <w:noProof/>
           <w:color w:val="000000" w:themeColor="text1"/>
         </w:rPr>
-        <w:lastRenderedPageBreak/>
         <w:drawing>
           <wp:inline distT="0" distB="0" distL="0" distR="0" wp14:anchorId="13925AD8" wp14:editId="2E44FE77">
             <wp:extent cx="5593080" cy="2590800"/>
@@ -6657,6 +6882,7 @@
           <w:noProof/>
           <w:color w:val="000000" w:themeColor="text1"/>
         </w:rPr>
+        <w:lastRenderedPageBreak/>
         <w:drawing>
           <wp:inline distT="0" distB="0" distL="0" distR="0" wp14:anchorId="27EC4467" wp14:editId="6EF168E4">
             <wp:extent cx="5593080" cy="2590800"/>
@@ -6751,7 +6977,6 @@
           <w:noProof/>
           <w:color w:val="000000" w:themeColor="text1"/>
         </w:rPr>
-        <w:lastRenderedPageBreak/>
         <w:drawing>
           <wp:inline distT="0" distB="0" distL="0" distR="0" wp14:anchorId="30028E11" wp14:editId="76CB3B1A">
             <wp:extent cx="5593080" cy="2590800"/>
@@ -6871,6 +7096,7 @@
           <w:noProof/>
           <w:color w:val="000000" w:themeColor="text1"/>
         </w:rPr>
+        <w:lastRenderedPageBreak/>
         <w:drawing>
           <wp:inline distT="0" distB="0" distL="0" distR="0" wp14:anchorId="34A7D2F6" wp14:editId="6BE9A5C3">
             <wp:extent cx="5593080" cy="2590800"/>
@@ -6986,7 +7212,6 @@
           <w:noProof/>
           <w:color w:val="000000" w:themeColor="text1"/>
         </w:rPr>
-        <w:lastRenderedPageBreak/>
         <w:drawing>
           <wp:inline distT="0" distB="0" distL="0" distR="0" wp14:anchorId="400D8845" wp14:editId="24D5C69B">
             <wp:extent cx="5593080" cy="2590800"/>
@@ -7050,6 +7275,7 @@
           <w:noProof/>
           <w:color w:val="000000" w:themeColor="text1"/>
         </w:rPr>
+        <w:lastRenderedPageBreak/>
         <w:drawing>
           <wp:inline distT="0" distB="0" distL="0" distR="0" wp14:anchorId="053E3376" wp14:editId="5ADB5E7F">
             <wp:extent cx="5593080" cy="2590800"/>
@@ -7163,7 +7389,6 @@
           <w:noProof/>
           <w:color w:val="000000" w:themeColor="text1"/>
         </w:rPr>
-        <w:lastRenderedPageBreak/>
         <w:drawing>
           <wp:inline distT="0" distB="0" distL="0" distR="0" wp14:anchorId="0E7E25DD" wp14:editId="50916C06">
             <wp:extent cx="5593080" cy="2590800"/>
@@ -7227,6 +7452,7 @@
           <w:noProof/>
           <w:color w:val="000000" w:themeColor="text1"/>
         </w:rPr>
+        <w:lastRenderedPageBreak/>
         <w:drawing>
           <wp:inline distT="0" distB="0" distL="0" distR="0" wp14:anchorId="77C832C3" wp14:editId="7B138EE2">
             <wp:extent cx="5593080" cy="2590800"/>
@@ -7360,23 +7586,23 @@
           <w:sz w:val="28"/>
           <w:szCs w:val="28"/>
         </w:rPr>
+        <w:t>Crear Nuevo Articulo</w:t>
+      </w:r>
+    </w:p>
+    <w:p>
+      <w:pPr>
+        <w:rPr>
+          <w:rFonts w:ascii="Arial" w:hAnsi="Arial" w:cs="Arial"/>
+          <w:color w:val="000000" w:themeColor="text1"/>
+        </w:rPr>
+      </w:pPr>
+      <w:r>
+        <w:rPr>
+          <w:rFonts w:ascii="Arial" w:hAnsi="Arial" w:cs="Arial"/>
+          <w:noProof/>
+          <w:color w:val="000000" w:themeColor="text1"/>
+        </w:rPr>
         <w:lastRenderedPageBreak/>
-        <w:t>Crear Nuevo Articulo</w:t>
-      </w:r>
-    </w:p>
-    <w:p>
-      <w:pPr>
-        <w:rPr>
-          <w:rFonts w:ascii="Arial" w:hAnsi="Arial" w:cs="Arial"/>
-          <w:color w:val="000000" w:themeColor="text1"/>
-        </w:rPr>
-      </w:pPr>
-      <w:r>
-        <w:rPr>
-          <w:rFonts w:ascii="Arial" w:hAnsi="Arial" w:cs="Arial"/>
-          <w:noProof/>
-          <w:color w:val="000000" w:themeColor="text1"/>
-        </w:rPr>
         <w:drawing>
           <wp:inline distT="0" distB="0" distL="0" distR="0" wp14:anchorId="17103A69" wp14:editId="15BAF2DF">
             <wp:extent cx="5593080" cy="2590800"/>
@@ -7503,7 +7729,6 @@
           <w:noProof/>
           <w:color w:val="000000" w:themeColor="text1"/>
         </w:rPr>
-        <w:lastRenderedPageBreak/>
         <w:drawing>
           <wp:inline distT="0" distB="0" distL="0" distR="0" wp14:anchorId="5A8F446B" wp14:editId="2415B4B4">
             <wp:extent cx="5593080" cy="2590800"/>
@@ -7694,7 +7919,7 @@
           <w:lang w:val="es-CL"/>
         </w:rPr>
       </w:pPr>
-      <w:bookmarkStart w:id="28" w:name="_Toc66298800"/>
+      <w:bookmarkStart w:id="28" w:name="_Toc66308006"/>
       <w:r>
         <w:rPr>
           <w:color w:val="000000" w:themeColor="text1"/>
@@ -7727,6 +7952,13 @@
           <w:color w:val="000000" w:themeColor="text1"/>
         </w:rPr>
       </w:pPr>
+      <w:r>
+        <w:rPr>
+          <w:rFonts w:ascii="Arial" w:hAnsi="Arial" w:cs="Arial"/>
+          <w:color w:val="000000" w:themeColor="text1"/>
+        </w:rPr>
+        <w:t>Dentro del cambio del plan de requisitos, se necesita la opción de recuperación de la clave, junto con la validación del correo como medida de seguridad.</w:t>
+      </w:r>
     </w:p>
     <w:p>
       <w:pPr>
@@ -7744,13 +7976,12 @@
           <w:lang w:val="es-CL"/>
         </w:rPr>
       </w:pPr>
-      <w:bookmarkStart w:id="29" w:name="_Toc66298801"/>
+      <w:bookmarkStart w:id="29" w:name="_Toc66308007"/>
       <w:r>
         <w:rPr>
           <w:color w:val="000000" w:themeColor="text1"/>
           <w:lang w:val="es-CL"/>
         </w:rPr>
-        <w:lastRenderedPageBreak/>
         <w:t xml:space="preserve">7 </w:t>
       </w:r>
       <w:proofErr w:type="gramStart"/>
@@ -7785,6 +8016,13 @@
           <w:color w:val="000000" w:themeColor="text1"/>
         </w:rPr>
       </w:pPr>
+      <w:r>
+        <w:rPr>
+          <w:rFonts w:ascii="Arial" w:hAnsi="Arial" w:cs="Arial"/>
+          <w:color w:val="000000" w:themeColor="text1"/>
+        </w:rPr>
+        <w:t>https://github.com/GuillermoEchague/TestQA</w:t>
+      </w:r>
     </w:p>
     <w:p>
       <w:pPr>
@@ -7802,7 +8040,7 @@
           <w:lang w:val="es-CL"/>
         </w:rPr>
       </w:pPr>
-      <w:bookmarkStart w:id="30" w:name="_Toc66298802"/>
+      <w:bookmarkStart w:id="30" w:name="_Toc66308008"/>
       <w:r>
         <w:rPr>
           <w:color w:val="000000" w:themeColor="text1"/>
@@ -7836,7 +8074,7 @@
           <w:lang w:val="es-CL"/>
         </w:rPr>
       </w:pPr>
-      <w:bookmarkStart w:id="31" w:name="_Toc66298803"/>
+      <w:bookmarkStart w:id="31" w:name="_Toc66308009"/>
       <w:r>
         <w:rPr>
           <w:color w:val="000000" w:themeColor="text1"/>
@@ -8009,6 +8247,7 @@
           <w:color w:val="000000" w:themeColor="text1"/>
           <w:lang w:val="en-US"/>
         </w:rPr>
+        <w:lastRenderedPageBreak/>
         <w:t># Call '</w:t>
       </w:r>
       <w:proofErr w:type="spellStart"/>
@@ -8543,18 +8782,56 @@
           <w:b/>
           <w:bCs/>
           <w:color w:val="000000" w:themeColor="text1"/>
-          <w:lang w:val="en-US"/>
-        </w:rPr>
-      </w:pPr>
-      <w:r>
-        <w:rPr>
-          <w:rFonts w:ascii="Arial" w:hAnsi="Arial" w:cs="Arial"/>
-          <w:b/>
-          <w:bCs/>
-          <w:color w:val="000000" w:themeColor="text1"/>
-          <w:lang w:val="en-US"/>
-        </w:rPr>
-        <w:t xml:space="preserve">$ rails generate </w:t>
+        </w:rPr>
+      </w:pPr>
+      <w:r>
+        <w:rPr>
+          <w:rFonts w:ascii="Arial" w:hAnsi="Arial" w:cs="Arial"/>
+          <w:b/>
+          <w:bCs/>
+          <w:color w:val="000000" w:themeColor="text1"/>
+        </w:rPr>
+        <w:t xml:space="preserve">$ </w:t>
+      </w:r>
+      <w:proofErr w:type="spellStart"/>
+      <w:r>
+        <w:rPr>
+          <w:rFonts w:ascii="Arial" w:hAnsi="Arial" w:cs="Arial"/>
+          <w:b/>
+          <w:bCs/>
+          <w:color w:val="000000" w:themeColor="text1"/>
+        </w:rPr>
+        <w:t>rails</w:t>
+      </w:r>
+      <w:proofErr w:type="spellEnd"/>
+      <w:r>
+        <w:rPr>
+          <w:rFonts w:ascii="Arial" w:hAnsi="Arial" w:cs="Arial"/>
+          <w:b/>
+          <w:bCs/>
+          <w:color w:val="000000" w:themeColor="text1"/>
+        </w:rPr>
+        <w:t xml:space="preserve"> </w:t>
+      </w:r>
+      <w:proofErr w:type="spellStart"/>
+      <w:r>
+        <w:rPr>
+          <w:rFonts w:ascii="Arial" w:hAnsi="Arial" w:cs="Arial"/>
+          <w:b/>
+          <w:bCs/>
+          <w:color w:val="000000" w:themeColor="text1"/>
+        </w:rPr>
+        <w:t>generate</w:t>
+      </w:r>
+      <w:proofErr w:type="spellEnd"/>
+      <w:r>
+        <w:rPr>
+          <w:rFonts w:ascii="Arial" w:hAnsi="Arial" w:cs="Arial"/>
+          <w:b/>
+          <w:bCs/>
+          <w:color w:val="000000" w:themeColor="text1"/>
+        </w:rPr>
+        <w:t xml:space="preserve"> </w:t>
       </w:r>
       <w:proofErr w:type="spellStart"/>
       <w:proofErr w:type="gramStart"/>
@@ -8564,7 +8841,6 @@
           <w:b/>
           <w:bCs/>
           <w:color w:val="000000" w:themeColor="text1"/>
-          <w:lang w:val="en-US"/>
         </w:rPr>
         <w:t>rspec:install</w:t>
       </w:r>
@@ -8577,7 +8853,6 @@
         <w:rPr>
           <w:rFonts w:ascii="Arial" w:hAnsi="Arial" w:cs="Arial"/>
           <w:color w:val="000000" w:themeColor="text1"/>
-          <w:lang w:val="en-US"/>
         </w:rPr>
       </w:pPr>
     </w:p>
@@ -8594,7 +8869,6 @@
           <w:rFonts w:ascii="Arial" w:hAnsi="Arial" w:cs="Arial"/>
           <w:color w:val="000000" w:themeColor="text1"/>
         </w:rPr>
-        <w:lastRenderedPageBreak/>
         <w:t xml:space="preserve">Para ejecutar la sección </w:t>
       </w:r>
       <w:proofErr w:type="gramStart"/>
@@ -9115,6 +9389,7 @@
           <w:color w:val="000000" w:themeColor="text1"/>
           <w:lang w:val="en-US"/>
         </w:rPr>
+        <w:lastRenderedPageBreak/>
         <w:t xml:space="preserve">    </w:t>
       </w:r>
       <w:proofErr w:type="spellStart"/>
@@ -9377,6 +9652,7 @@
           <w:b/>
           <w:bCs/>
           <w:color w:val="000000" w:themeColor="text1"/>
+          <w:lang w:val="en-US"/>
         </w:rPr>
       </w:pPr>
       <w:r>
@@ -9396,6 +9672,7 @@
           <w:b/>
           <w:bCs/>
           <w:color w:val="000000" w:themeColor="text1"/>
+          <w:lang w:val="en-US"/>
         </w:rPr>
         <w:t>config.include</w:t>
       </w:r>
@@ -9407,6 +9684,7 @@
           <w:b/>
           <w:bCs/>
           <w:color w:val="000000" w:themeColor="text1"/>
+          <w:lang w:val="en-US"/>
         </w:rPr>
         <w:t xml:space="preserve"> </w:t>
       </w:r>
@@ -9417,6 +9695,7 @@
           <w:b/>
           <w:bCs/>
           <w:color w:val="000000" w:themeColor="text1"/>
+          <w:lang w:val="en-US"/>
         </w:rPr>
         <w:t>FactoryBot</w:t>
       </w:r>
@@ -9427,40 +9706,10 @@
           <w:b/>
           <w:bCs/>
           <w:color w:val="000000" w:themeColor="text1"/>
-        </w:rPr>
-        <w:t>::</w:t>
-      </w:r>
-      <w:proofErr w:type="spellStart"/>
-      <w:r>
-        <w:rPr>
-          <w:rFonts w:ascii="Arial" w:hAnsi="Arial" w:cs="Arial"/>
-          <w:b/>
-          <w:bCs/>
-          <w:color w:val="000000" w:themeColor="text1"/>
-        </w:rPr>
-        <w:t>Syntax</w:t>
-      </w:r>
-      <w:proofErr w:type="spellEnd"/>
-      <w:r>
-        <w:rPr>
-          <w:rFonts w:ascii="Arial" w:hAnsi="Arial" w:cs="Arial"/>
-          <w:b/>
-          <w:bCs/>
-          <w:color w:val="000000" w:themeColor="text1"/>
-        </w:rPr>
-        <w:t>::</w:t>
-      </w:r>
-      <w:proofErr w:type="spellStart"/>
-      <w:r>
-        <w:rPr>
-          <w:rFonts w:ascii="Arial" w:hAnsi="Arial" w:cs="Arial"/>
-          <w:b/>
-          <w:bCs/>
-          <w:color w:val="000000" w:themeColor="text1"/>
-        </w:rPr>
-        <w:t>Methods</w:t>
-      </w:r>
-      <w:proofErr w:type="spellEnd"/>
+          <w:lang w:val="en-US"/>
+        </w:rPr>
+        <w:t>::Syntax::Methods</w:t>
+      </w:r>
     </w:p>
     <w:p>
       <w:pPr>
@@ -9470,6 +9719,7 @@
           <w:b/>
           <w:bCs/>
           <w:color w:val="000000" w:themeColor="text1"/>
+          <w:lang w:val="en-US"/>
         </w:rPr>
       </w:pPr>
     </w:p>
@@ -9490,6 +9740,7 @@
           <w:b/>
           <w:bCs/>
           <w:color w:val="000000" w:themeColor="text1"/>
+          <w:lang w:val="en-US"/>
         </w:rPr>
         <w:t xml:space="preserve">  </w:t>
       </w:r>
@@ -9807,7 +10058,6 @@
           <w:color w:val="000000" w:themeColor="text1"/>
           <w:lang w:val="en-US"/>
         </w:rPr>
-        <w:lastRenderedPageBreak/>
         <w:t xml:space="preserve">    end</w:t>
       </w:r>
     </w:p>
@@ -9842,68 +10092,6 @@
         <w:t>end</w:t>
       </w:r>
       <w:proofErr w:type="spellEnd"/>
-    </w:p>
-    <w:p>
-      <w:pPr>
-        <w:pStyle w:val="Ttulo2"/>
-        <w:rPr>
-          <w:color w:val="000000" w:themeColor="text1"/>
-          <w:lang w:val="es-CL"/>
-        </w:rPr>
-      </w:pPr>
-      <w:bookmarkStart w:id="32" w:name="_Toc66298804"/>
-      <w:r>
-        <w:rPr>
-          <w:color w:val="000000" w:themeColor="text1"/>
-          <w:lang w:val="es-CL"/>
-        </w:rPr>
-        <w:t>8</w:t>
-      </w:r>
-      <w:r>
-        <w:rPr>
-          <w:color w:val="000000" w:themeColor="text1"/>
-          <w:lang w:val="es-CL"/>
-        </w:rPr>
-        <w:t>.</w:t>
-      </w:r>
-      <w:r>
-        <w:rPr>
-          <w:color w:val="000000" w:themeColor="text1"/>
-          <w:lang w:val="es-CL"/>
-        </w:rPr>
-        <w:t>1</w:t>
-      </w:r>
-      <w:r>
-        <w:rPr>
-          <w:color w:val="000000" w:themeColor="text1"/>
-          <w:lang w:val="es-CL"/>
-        </w:rPr>
-        <w:t xml:space="preserve"> </w:t>
-      </w:r>
-      <w:r>
-        <w:rPr>
-          <w:color w:val="000000" w:themeColor="text1"/>
-          <w:lang w:val="es-CL"/>
-        </w:rPr>
-        <w:t>Prueba Unitaria</w:t>
-      </w:r>
-      <w:bookmarkEnd w:id="32"/>
-    </w:p>
-    <w:p>
-      <w:pPr>
-        <w:rPr>
-          <w:rFonts w:ascii="Arial" w:hAnsi="Arial" w:cs="Arial"/>
-          <w:color w:val="000000" w:themeColor="text1"/>
-        </w:rPr>
-      </w:pPr>
-    </w:p>
-    <w:p>
-      <w:pPr>
-        <w:rPr>
-          <w:rFonts w:ascii="Arial" w:hAnsi="Arial" w:cs="Arial"/>
-          <w:color w:val="000000" w:themeColor="text1"/>
-        </w:rPr>
-      </w:pPr>
     </w:p>
     <w:p>
       <w:pPr>
@@ -9960,6 +10148,7 @@
         <w:docPartUnique/>
       </w:docPartObj>
     </w:sdtPr>
+    <w:sdtEndPr/>
     <w:sdtContent>
       <w:p>
         <w:pPr>
@@ -10680,6 +10869,119 @@
     </w:lvl>
   </w:abstractNum>
   <w:abstractNum w:abstractNumId="6" w15:restartNumberingAfterBreak="0">
+    <w:nsid w:val="183427B9"/>
+    <w:multiLevelType w:val="hybridMultilevel"/>
+    <w:tmpl w:val="1C9C093E"/>
+    <w:lvl w:ilvl="0" w:tplc="340A0001">
+      <w:start w:val="1"/>
+      <w:numFmt w:val="bullet"/>
+      <w:lvlText w:val=""/>
+      <w:lvlJc w:val="left"/>
+      <w:pPr>
+        <w:ind w:left="720" w:hanging="360"/>
+      </w:pPr>
+      <w:rPr>
+        <w:rFonts w:ascii="Symbol" w:hAnsi="Symbol" w:hint="default"/>
+      </w:rPr>
+    </w:lvl>
+    <w:lvl w:ilvl="1" w:tplc="340A0003" w:tentative="1">
+      <w:start w:val="1"/>
+      <w:numFmt w:val="bullet"/>
+      <w:lvlText w:val="o"/>
+      <w:lvlJc w:val="left"/>
+      <w:pPr>
+        <w:ind w:left="1440" w:hanging="360"/>
+      </w:pPr>
+      <w:rPr>
+        <w:rFonts w:ascii="Courier New" w:hAnsi="Courier New" w:cs="Courier New" w:hint="default"/>
+      </w:rPr>
+    </w:lvl>
+    <w:lvl w:ilvl="2" w:tplc="340A0005" w:tentative="1">
+      <w:start w:val="1"/>
+      <w:numFmt w:val="bullet"/>
+      <w:lvlText w:val=""/>
+      <w:lvlJc w:val="left"/>
+      <w:pPr>
+        <w:ind w:left="2160" w:hanging="360"/>
+      </w:pPr>
+      <w:rPr>
+        <w:rFonts w:ascii="Wingdings" w:hAnsi="Wingdings" w:hint="default"/>
+      </w:rPr>
+    </w:lvl>
+    <w:lvl w:ilvl="3" w:tplc="340A0001" w:tentative="1">
+      <w:start w:val="1"/>
+      <w:numFmt w:val="bullet"/>
+      <w:lvlText w:val=""/>
+      <w:lvlJc w:val="left"/>
+      <w:pPr>
+        <w:ind w:left="2880" w:hanging="360"/>
+      </w:pPr>
+      <w:rPr>
+        <w:rFonts w:ascii="Symbol" w:hAnsi="Symbol" w:hint="default"/>
+      </w:rPr>
+    </w:lvl>
+    <w:lvl w:ilvl="4" w:tplc="340A0003" w:tentative="1">
+      <w:start w:val="1"/>
+      <w:numFmt w:val="bullet"/>
+      <w:lvlText w:val="o"/>
+      <w:lvlJc w:val="left"/>
+      <w:pPr>
+        <w:ind w:left="3600" w:hanging="360"/>
+      </w:pPr>
+      <w:rPr>
+        <w:rFonts w:ascii="Courier New" w:hAnsi="Courier New" w:cs="Courier New" w:hint="default"/>
+      </w:rPr>
+    </w:lvl>
+    <w:lvl w:ilvl="5" w:tplc="340A0005" w:tentative="1">
+      <w:start w:val="1"/>
+      <w:numFmt w:val="bullet"/>
+      <w:lvlText w:val=""/>
+      <w:lvlJc w:val="left"/>
+      <w:pPr>
+        <w:ind w:left="4320" w:hanging="360"/>
+      </w:pPr>
+      <w:rPr>
+        <w:rFonts w:ascii="Wingdings" w:hAnsi="Wingdings" w:hint="default"/>
+      </w:rPr>
+    </w:lvl>
+    <w:lvl w:ilvl="6" w:tplc="340A0001" w:tentative="1">
+      <w:start w:val="1"/>
+      <w:numFmt w:val="bullet"/>
+      <w:lvlText w:val=""/>
+      <w:lvlJc w:val="left"/>
+      <w:pPr>
+        <w:ind w:left="5040" w:hanging="360"/>
+      </w:pPr>
+      <w:rPr>
+        <w:rFonts w:ascii="Symbol" w:hAnsi="Symbol" w:hint="default"/>
+      </w:rPr>
+    </w:lvl>
+    <w:lvl w:ilvl="7" w:tplc="340A0003" w:tentative="1">
+      <w:start w:val="1"/>
+      <w:numFmt w:val="bullet"/>
+      <w:lvlText w:val="o"/>
+      <w:lvlJc w:val="left"/>
+      <w:pPr>
+        <w:ind w:left="5760" w:hanging="360"/>
+      </w:pPr>
+      <w:rPr>
+        <w:rFonts w:ascii="Courier New" w:hAnsi="Courier New" w:cs="Courier New" w:hint="default"/>
+      </w:rPr>
+    </w:lvl>
+    <w:lvl w:ilvl="8" w:tplc="340A0005" w:tentative="1">
+      <w:start w:val="1"/>
+      <w:numFmt w:val="bullet"/>
+      <w:lvlText w:val=""/>
+      <w:lvlJc w:val="left"/>
+      <w:pPr>
+        <w:ind w:left="6480" w:hanging="360"/>
+      </w:pPr>
+      <w:rPr>
+        <w:rFonts w:ascii="Wingdings" w:hAnsi="Wingdings" w:hint="default"/>
+      </w:rPr>
+    </w:lvl>
+  </w:abstractNum>
+  <w:abstractNum w:abstractNumId="7" w15:restartNumberingAfterBreak="0">
     <w:nsid w:val="188D1C46"/>
     <w:multiLevelType w:val="multilevel"/>
     <w:tmpl w:val="D56C0F46"/>
@@ -10792,7 +11094,7 @@
       </w:rPr>
     </w:lvl>
   </w:abstractNum>
-  <w:abstractNum w:abstractNumId="7" w15:restartNumberingAfterBreak="0">
+  <w:abstractNum w:abstractNumId="8" w15:restartNumberingAfterBreak="0">
     <w:nsid w:val="27A10565"/>
     <w:multiLevelType w:val="multilevel"/>
     <w:tmpl w:val="2F9828C0"/>
@@ -10905,7 +11207,7 @@
       </w:rPr>
     </w:lvl>
   </w:abstractNum>
-  <w:abstractNum w:abstractNumId="8" w15:restartNumberingAfterBreak="0">
+  <w:abstractNum w:abstractNumId="9" w15:restartNumberingAfterBreak="0">
     <w:nsid w:val="313E5076"/>
     <w:multiLevelType w:val="multilevel"/>
     <w:tmpl w:val="F3B4D362"/>
@@ -11018,7 +11320,7 @@
       </w:rPr>
     </w:lvl>
   </w:abstractNum>
-  <w:abstractNum w:abstractNumId="9" w15:restartNumberingAfterBreak="0">
+  <w:abstractNum w:abstractNumId="10" w15:restartNumberingAfterBreak="0">
     <w:nsid w:val="34E32F6D"/>
     <w:multiLevelType w:val="multilevel"/>
     <w:tmpl w:val="65F87670"/>
@@ -11131,7 +11433,7 @@
       </w:rPr>
     </w:lvl>
   </w:abstractNum>
-  <w:abstractNum w:abstractNumId="10" w15:restartNumberingAfterBreak="0">
+  <w:abstractNum w:abstractNumId="11" w15:restartNumberingAfterBreak="0">
     <w:nsid w:val="49D837F9"/>
     <w:multiLevelType w:val="hybridMultilevel"/>
     <w:tmpl w:val="EFA66792"/>
@@ -11217,7 +11519,7 @@
       </w:pPr>
     </w:lvl>
   </w:abstractNum>
-  <w:abstractNum w:abstractNumId="11" w15:restartNumberingAfterBreak="0">
+  <w:abstractNum w:abstractNumId="12" w15:restartNumberingAfterBreak="0">
     <w:nsid w:val="553C2041"/>
     <w:multiLevelType w:val="hybridMultilevel"/>
     <w:tmpl w:val="1C320982"/>
@@ -11303,7 +11605,120 @@
       </w:pPr>
     </w:lvl>
   </w:abstractNum>
-  <w:abstractNum w:abstractNumId="12" w15:restartNumberingAfterBreak="0">
+  <w:abstractNum w:abstractNumId="13" w15:restartNumberingAfterBreak="0">
+    <w:nsid w:val="591A157F"/>
+    <w:multiLevelType w:val="hybridMultilevel"/>
+    <w:tmpl w:val="82B27CE2"/>
+    <w:lvl w:ilvl="0" w:tplc="340A0001">
+      <w:start w:val="1"/>
+      <w:numFmt w:val="bullet"/>
+      <w:lvlText w:val=""/>
+      <w:lvlJc w:val="left"/>
+      <w:pPr>
+        <w:ind w:left="720" w:hanging="360"/>
+      </w:pPr>
+      <w:rPr>
+        <w:rFonts w:ascii="Symbol" w:hAnsi="Symbol" w:hint="default"/>
+      </w:rPr>
+    </w:lvl>
+    <w:lvl w:ilvl="1" w:tplc="340A0003" w:tentative="1">
+      <w:start w:val="1"/>
+      <w:numFmt w:val="bullet"/>
+      <w:lvlText w:val="o"/>
+      <w:lvlJc w:val="left"/>
+      <w:pPr>
+        <w:ind w:left="1440" w:hanging="360"/>
+      </w:pPr>
+      <w:rPr>
+        <w:rFonts w:ascii="Courier New" w:hAnsi="Courier New" w:cs="Courier New" w:hint="default"/>
+      </w:rPr>
+    </w:lvl>
+    <w:lvl w:ilvl="2" w:tplc="340A0005" w:tentative="1">
+      <w:start w:val="1"/>
+      <w:numFmt w:val="bullet"/>
+      <w:lvlText w:val=""/>
+      <w:lvlJc w:val="left"/>
+      <w:pPr>
+        <w:ind w:left="2160" w:hanging="360"/>
+      </w:pPr>
+      <w:rPr>
+        <w:rFonts w:ascii="Wingdings" w:hAnsi="Wingdings" w:hint="default"/>
+      </w:rPr>
+    </w:lvl>
+    <w:lvl w:ilvl="3" w:tplc="340A0001" w:tentative="1">
+      <w:start w:val="1"/>
+      <w:numFmt w:val="bullet"/>
+      <w:lvlText w:val=""/>
+      <w:lvlJc w:val="left"/>
+      <w:pPr>
+        <w:ind w:left="2880" w:hanging="360"/>
+      </w:pPr>
+      <w:rPr>
+        <w:rFonts w:ascii="Symbol" w:hAnsi="Symbol" w:hint="default"/>
+      </w:rPr>
+    </w:lvl>
+    <w:lvl w:ilvl="4" w:tplc="340A0003" w:tentative="1">
+      <w:start w:val="1"/>
+      <w:numFmt w:val="bullet"/>
+      <w:lvlText w:val="o"/>
+      <w:lvlJc w:val="left"/>
+      <w:pPr>
+        <w:ind w:left="3600" w:hanging="360"/>
+      </w:pPr>
+      <w:rPr>
+        <w:rFonts w:ascii="Courier New" w:hAnsi="Courier New" w:cs="Courier New" w:hint="default"/>
+      </w:rPr>
+    </w:lvl>
+    <w:lvl w:ilvl="5" w:tplc="340A0005" w:tentative="1">
+      <w:start w:val="1"/>
+      <w:numFmt w:val="bullet"/>
+      <w:lvlText w:val=""/>
+      <w:lvlJc w:val="left"/>
+      <w:pPr>
+        <w:ind w:left="4320" w:hanging="360"/>
+      </w:pPr>
+      <w:rPr>
+        <w:rFonts w:ascii="Wingdings" w:hAnsi="Wingdings" w:hint="default"/>
+      </w:rPr>
+    </w:lvl>
+    <w:lvl w:ilvl="6" w:tplc="340A0001" w:tentative="1">
+      <w:start w:val="1"/>
+      <w:numFmt w:val="bullet"/>
+      <w:lvlText w:val=""/>
+      <w:lvlJc w:val="left"/>
+      <w:pPr>
+        <w:ind w:left="5040" w:hanging="360"/>
+      </w:pPr>
+      <w:rPr>
+        <w:rFonts w:ascii="Symbol" w:hAnsi="Symbol" w:hint="default"/>
+      </w:rPr>
+    </w:lvl>
+    <w:lvl w:ilvl="7" w:tplc="340A0003" w:tentative="1">
+      <w:start w:val="1"/>
+      <w:numFmt w:val="bullet"/>
+      <w:lvlText w:val="o"/>
+      <w:lvlJc w:val="left"/>
+      <w:pPr>
+        <w:ind w:left="5760" w:hanging="360"/>
+      </w:pPr>
+      <w:rPr>
+        <w:rFonts w:ascii="Courier New" w:hAnsi="Courier New" w:cs="Courier New" w:hint="default"/>
+      </w:rPr>
+    </w:lvl>
+    <w:lvl w:ilvl="8" w:tplc="340A0005" w:tentative="1">
+      <w:start w:val="1"/>
+      <w:numFmt w:val="bullet"/>
+      <w:lvlText w:val=""/>
+      <w:lvlJc w:val="left"/>
+      <w:pPr>
+        <w:ind w:left="6480" w:hanging="360"/>
+      </w:pPr>
+      <w:rPr>
+        <w:rFonts w:ascii="Wingdings" w:hAnsi="Wingdings" w:hint="default"/>
+      </w:rPr>
+    </w:lvl>
+  </w:abstractNum>
+  <w:abstractNum w:abstractNumId="14" w15:restartNumberingAfterBreak="0">
     <w:nsid w:val="653A25D1"/>
     <w:multiLevelType w:val="multilevel"/>
     <w:tmpl w:val="D3E44D5E"/>
@@ -11416,7 +11831,7 @@
       </w:rPr>
     </w:lvl>
   </w:abstractNum>
-  <w:abstractNum w:abstractNumId="13" w15:restartNumberingAfterBreak="0">
+  <w:abstractNum w:abstractNumId="15" w15:restartNumberingAfterBreak="0">
     <w:nsid w:val="76BC6794"/>
     <w:multiLevelType w:val="multilevel"/>
     <w:tmpl w:val="B0E6DE10"/>
@@ -11560,61 +11975,49 @@
     <w:abstractNumId w:val="1"/>
   </w:num>
   <w:num w:numId="2">
-    <w:abstractNumId w:val="9"/>
+    <w:abstractNumId w:val="10"/>
   </w:num>
   <w:num w:numId="3">
-    <w:abstractNumId w:val="7"/>
+    <w:abstractNumId w:val="8"/>
   </w:num>
   <w:num w:numId="4">
     <w:abstractNumId w:val="0"/>
   </w:num>
   <w:num w:numId="5">
-    <w:abstractNumId w:val="6"/>
+    <w:abstractNumId w:val="7"/>
   </w:num>
   <w:num w:numId="6">
     <w:abstractNumId w:val="3"/>
   </w:num>
   <w:num w:numId="7">
-    <w:abstractNumId w:val="8"/>
+    <w:abstractNumId w:val="9"/>
   </w:num>
   <w:num w:numId="8">
-    <w:abstractNumId w:val="12"/>
+    <w:abstractNumId w:val="14"/>
   </w:num>
   <w:num w:numId="9">
-    <w:abstractNumId w:val="13"/>
-    <w:lvlOverride w:ilvl="0"/>
-    <w:lvlOverride w:ilvl="1"/>
-    <w:lvlOverride w:ilvl="2"/>
-    <w:lvlOverride w:ilvl="3"/>
-    <w:lvlOverride w:ilvl="4"/>
-    <w:lvlOverride w:ilvl="5"/>
-    <w:lvlOverride w:ilvl="6"/>
-    <w:lvlOverride w:ilvl="7"/>
-    <w:lvlOverride w:ilvl="8"/>
+    <w:abstractNumId w:val="15"/>
   </w:num>
   <w:num w:numId="10">
     <w:abstractNumId w:val="4"/>
-    <w:lvlOverride w:ilvl="0"/>
-    <w:lvlOverride w:ilvl="1"/>
-    <w:lvlOverride w:ilvl="2"/>
-    <w:lvlOverride w:ilvl="3"/>
-    <w:lvlOverride w:ilvl="4"/>
-    <w:lvlOverride w:ilvl="5"/>
-    <w:lvlOverride w:ilvl="6"/>
-    <w:lvlOverride w:ilvl="7"/>
-    <w:lvlOverride w:ilvl="8"/>
   </w:num>
   <w:num w:numId="11">
-    <w:abstractNumId w:val="10"/>
+    <w:abstractNumId w:val="11"/>
   </w:num>
   <w:num w:numId="12">
     <w:abstractNumId w:val="2"/>
   </w:num>
   <w:num w:numId="13">
-    <w:abstractNumId w:val="11"/>
+    <w:abstractNumId w:val="12"/>
   </w:num>
   <w:num w:numId="14">
     <w:abstractNumId w:val="5"/>
+  </w:num>
+  <w:num w:numId="15">
+    <w:abstractNumId w:val="13"/>
+  </w:num>
+  <w:num w:numId="16">
+    <w:abstractNumId w:val="6"/>
   </w:num>
 </w:numbering>
 </file>

</xml_diff>